<commit_message>
- updated resume files
</commit_message>
<xml_diff>
--- a/files/shannon-davidson.docx
+++ b/files/shannon-davidson.docx
@@ -687,15 +687,7 @@
           <w:i/>
           <w:szCs w:val="19"/>
         </w:rPr>
-        <w:t>PwC</w:t>
-      </w:r>
-      <w:r>
-        <w:rPr>
-          <w:rFonts w:ascii="Calibri" w:hAnsi="Calibri" w:cs="Calibri"/>
-          <w:i/>
-          <w:szCs w:val="19"/>
-        </w:rPr>
-        <w:t xml:space="preserve"> </w:t>
+        <w:t>PricewaterhouseCoopers</w:t>
       </w:r>
       <w:r>
         <w:rPr>
@@ -967,6 +959,15 @@
         </w:rPr>
         <w:t>team consisting of UI, quality and development engineers</w:t>
       </w:r>
+      <w:r>
+        <w:rPr>
+          <w:rFonts w:ascii="Calibri" w:hAnsi="Calibri" w:cs="Calibri"/>
+          <w:b/>
+          <w:sz w:val="20"/>
+          <w:szCs w:val="19"/>
+        </w:rPr>
+        <w:t>.</w:t>
+      </w:r>
     </w:p>
     <w:p>
       <w:pPr>
@@ -1240,6 +1241,15 @@
         </w:rPr>
         <w:t>schedule</w:t>
       </w:r>
+      <w:r>
+        <w:rPr>
+          <w:rFonts w:ascii="Calibri" w:hAnsi="Calibri" w:cs="Calibri"/>
+          <w:b/>
+          <w:sz w:val="20"/>
+          <w:szCs w:val="19"/>
+        </w:rPr>
+        <w:t>.</w:t>
+      </w:r>
     </w:p>
     <w:p>
       <w:pPr>
@@ -1511,6 +1521,8 @@
           <w:szCs w:val="19"/>
         </w:rPr>
       </w:pPr>
+      <w:bookmarkStart w:id="2" w:name="OLE_LINK24"/>
+      <w:bookmarkStart w:id="3" w:name="OLE_LINK25"/>
       <w:r>
         <w:rPr>
           <w:rFonts w:ascii="Calibri" w:hAnsi="Calibri" w:cs="Calibri"/>
@@ -1862,6 +1874,8 @@
         <w:t xml:space="preserve"> </w:t>
       </w:r>
     </w:p>
+    <w:bookmarkEnd w:id="2"/>
+    <w:bookmarkEnd w:id="3"/>
     <w:p>
       <w:pPr>
         <w:pStyle w:val="ListParagraph"/>
@@ -1889,6 +1903,15 @@
         </w:rPr>
         <w:t>Spearheaded product and engineering strategy to merge two acquired organizations into a single vision</w:t>
       </w:r>
+      <w:r>
+        <w:rPr>
+          <w:rFonts w:ascii="Calibri" w:hAnsi="Calibri" w:cs="Calibri"/>
+          <w:b/>
+          <w:sz w:val="20"/>
+          <w:szCs w:val="19"/>
+        </w:rPr>
+        <w:t>.</w:t>
+      </w:r>
     </w:p>
     <w:p>
       <w:pPr>
@@ -1976,18 +1999,6 @@
     </w:p>
     <w:p>
       <w:pPr>
-        <w:spacing w:before="120"/>
-        <w:jc w:val="both"/>
-        <w:rPr>
-          <w:rFonts w:ascii="Calibri" w:hAnsi="Calibri" w:cs="Calibri"/>
-          <w:b/>
-          <w:smallCaps/>
-          <w:szCs w:val="19"/>
-        </w:rPr>
-      </w:pPr>
-    </w:p>
-    <w:p>
-      <w:pPr>
         <w:pBdr>
           <w:bottom w:val="single" w:sz="36" w:space="1" w:color="auto"/>
         </w:pBdr>
@@ -2001,8 +2012,6 @@
           <w:szCs w:val="19"/>
         </w:rPr>
       </w:pPr>
-      <w:bookmarkStart w:id="2" w:name="_GoBack"/>
-      <w:bookmarkEnd w:id="2"/>
       <w:r>
         <w:rPr>
           <w:rFonts w:ascii="Calibri" w:hAnsi="Calibri" w:cs="Calibri"/>
@@ -2127,8 +2136,8 @@
         </w:rPr>
         <w:t>Clickmotive</w:t>
       </w:r>
-      <w:bookmarkStart w:id="3" w:name="OLE_LINK1"/>
-      <w:bookmarkStart w:id="4" w:name="OLE_LINK2"/>
+      <w:bookmarkStart w:id="4" w:name="OLE_LINK1"/>
+      <w:bookmarkStart w:id="5" w:name="OLE_LINK2"/>
       <w:r>
         <w:rPr>
           <w:rFonts w:ascii="Calibri" w:hAnsi="Calibri" w:cs="Calibri"/>
@@ -2177,8 +2186,8 @@
         </w:rPr>
         <w:t>)</w:t>
       </w:r>
-      <w:bookmarkEnd w:id="3"/>
       <w:bookmarkEnd w:id="4"/>
+      <w:bookmarkEnd w:id="5"/>
     </w:p>
     <w:p>
       <w:pPr>
@@ -2191,6 +2200,7 @@
           <w:szCs w:val="19"/>
         </w:rPr>
       </w:pPr>
+      <w:bookmarkStart w:id="6" w:name="OLE_LINK26"/>
       <w:r>
         <w:rPr>
           <w:rFonts w:ascii="Calibri" w:hAnsi="Calibri" w:cs="Calibri"/>
@@ -2448,6 +2458,7 @@
         <w:t xml:space="preserve"> </w:t>
       </w:r>
     </w:p>
+    <w:bookmarkEnd w:id="6"/>
     <w:p>
       <w:pPr>
         <w:pStyle w:val="ListParagraph"/>
@@ -2710,7 +2721,7 @@
           <w:sz w:val="20"/>
           <w:szCs w:val="19"/>
         </w:rPr>
-        <w:t xml:space="preserve"> </w:t>
+        <w:t>.</w:t>
       </w:r>
     </w:p>
     <w:p>
@@ -2768,6 +2779,15 @@
         </w:rPr>
         <w:t>Increased business continuity by moving all systems into an off-site datacenter giving all teams the ability to work remotely or in the office</w:t>
       </w:r>
+      <w:r>
+        <w:rPr>
+          <w:rFonts w:ascii="Calibri" w:hAnsi="Calibri" w:cs="Calibri"/>
+          <w:b/>
+          <w:sz w:val="20"/>
+          <w:szCs w:val="19"/>
+        </w:rPr>
+        <w:t>.</w:t>
+      </w:r>
     </w:p>
     <w:p>
       <w:pPr>
@@ -3046,6 +3066,7 @@
           <w:szCs w:val="19"/>
         </w:rPr>
       </w:pPr>
+      <w:bookmarkStart w:id="7" w:name="OLE_LINK27"/>
       <w:r>
         <w:rPr>
           <w:rFonts w:ascii="Calibri" w:hAnsi="Calibri" w:cs="Calibri"/>
@@ -3182,6 +3203,7 @@
         <w:t>am through product releases including building a new product from prototype to production.</w:t>
       </w:r>
     </w:p>
+    <w:bookmarkEnd w:id="7"/>
     <w:p>
       <w:pPr>
         <w:pStyle w:val="ListParagraph"/>
@@ -3206,7 +3228,27 @@
           <w:sz w:val="20"/>
           <w:szCs w:val="19"/>
         </w:rPr>
-        <w:t>Managed day to day business operations</w:t>
+        <w:t xml:space="preserve">Managed </w:t>
+      </w:r>
+      <w:proofErr w:type="gramStart"/>
+      <w:r>
+        <w:rPr>
+          <w:rFonts w:ascii="Calibri" w:hAnsi="Calibri" w:cs="Calibri"/>
+          <w:b/>
+          <w:sz w:val="20"/>
+          <w:szCs w:val="19"/>
+        </w:rPr>
+        <w:t>day to day</w:t>
+      </w:r>
+      <w:proofErr w:type="gramEnd"/>
+      <w:r>
+        <w:rPr>
+          <w:rFonts w:ascii="Calibri" w:hAnsi="Calibri" w:cs="Calibri"/>
+          <w:b/>
+          <w:sz w:val="20"/>
+          <w:szCs w:val="19"/>
+        </w:rPr>
+        <w:t xml:space="preserve"> business operations</w:t>
       </w:r>
       <w:r>
         <w:rPr>
@@ -3252,6 +3294,15 @@
           <w:szCs w:val="19"/>
         </w:rPr>
         <w:t xml:space="preserve"> product demos to customers and local engineering user groups</w:t>
+      </w:r>
+      <w:r>
+        <w:rPr>
+          <w:rFonts w:ascii="Calibri" w:hAnsi="Calibri" w:cs="Calibri"/>
+          <w:b/>
+          <w:sz w:val="20"/>
+          <w:szCs w:val="19"/>
+        </w:rPr>
+        <w:t>.</w:t>
       </w:r>
     </w:p>
     <w:p>
@@ -3316,7 +3367,7 @@
           <w:sz w:val="20"/>
           <w:szCs w:val="19"/>
         </w:rPr>
-        <w:t xml:space="preserve"> </w:t>
+        <w:t>.</w:t>
       </w:r>
     </w:p>
     <w:p>
@@ -3493,6 +3544,8 @@
           <w:szCs w:val="19"/>
         </w:rPr>
       </w:pPr>
+      <w:bookmarkStart w:id="8" w:name="OLE_LINK28"/>
+      <w:bookmarkStart w:id="9" w:name="OLE_LINK29"/>
       <w:r>
         <w:rPr>
           <w:rFonts w:ascii="Calibri" w:hAnsi="Calibri" w:cs="Calibri"/>
@@ -3584,6 +3637,8 @@
         <w:t>.</w:t>
       </w:r>
     </w:p>
+    <w:bookmarkEnd w:id="8"/>
+    <w:bookmarkEnd w:id="9"/>
     <w:p>
       <w:pPr>
         <w:pStyle w:val="ListParagraph"/>
@@ -3784,7 +3839,25 @@
           <w:sz w:val="20"/>
           <w:szCs w:val="19"/>
         </w:rPr>
-        <w:t>Developed a code generation framework used to automate redundant tasks such as data abstraction layers and base interface designs.  Presented this framework at .Net Users Groups around the Dallas Area.</w:t>
+        <w:t xml:space="preserve">Developed a code generation framework used to automate redundant tasks such as data abstraction layers and base interface designs.  Presented this framework at .Net </w:t>
+      </w:r>
+      <w:r>
+        <w:rPr>
+          <w:rFonts w:ascii="Calibri" w:hAnsi="Calibri" w:cs="Calibri"/>
+          <w:b/>
+          <w:sz w:val="20"/>
+          <w:szCs w:val="19"/>
+        </w:rPr>
+        <w:t>Users Groups around the Dallas a</w:t>
+      </w:r>
+      <w:r>
+        <w:rPr>
+          <w:rFonts w:ascii="Calibri" w:hAnsi="Calibri" w:cs="Calibri"/>
+          <w:b/>
+          <w:sz w:val="20"/>
+          <w:szCs w:val="19"/>
+        </w:rPr>
+        <w:t>rea.</w:t>
       </w:r>
     </w:p>
     <w:p>
@@ -3869,6 +3942,15 @@
         </w:rPr>
         <w:t xml:space="preserve"> resulting in one step builds and continuous integration</w:t>
       </w:r>
+      <w:r>
+        <w:rPr>
+          <w:rFonts w:ascii="Calibri" w:hAnsi="Calibri" w:cs="Calibri"/>
+          <w:b/>
+          <w:sz w:val="20"/>
+          <w:szCs w:val="19"/>
+        </w:rPr>
+        <w:t>.</w:t>
+      </w:r>
     </w:p>
     <w:p>
       <w:pPr>
@@ -3941,6 +4023,8 @@
           <w:szCs w:val="19"/>
         </w:rPr>
       </w:pPr>
+      <w:bookmarkStart w:id="10" w:name="OLE_LINK30"/>
+      <w:bookmarkStart w:id="11" w:name="OLE_LINK31"/>
       <w:r>
         <w:rPr>
           <w:rFonts w:ascii="Calibri" w:hAnsi="Calibri" w:cs="Calibri"/>
@@ -4022,6 +4106,8 @@
         <w:t xml:space="preserve"> </w:t>
       </w:r>
     </w:p>
+    <w:bookmarkEnd w:id="10"/>
+    <w:bookmarkEnd w:id="11"/>
     <w:p>
       <w:pPr>
         <w:pStyle w:val="ListParagraph"/>
@@ -4075,7 +4161,27 @@
           <w:sz w:val="20"/>
           <w:szCs w:val="19"/>
         </w:rPr>
-        <w:t>Led team of 4 responsible for enhancing and supporting a commercially available web-based CRM product for the automotive industry supporting  400-500 automotive dealerships using</w:t>
+        <w:t xml:space="preserve">Led team of 4 responsible for enhancing and supporting a commercially available web-based CRM product for the automotive industry </w:t>
+      </w:r>
+      <w:proofErr w:type="gramStart"/>
+      <w:r>
+        <w:rPr>
+          <w:rFonts w:ascii="Calibri" w:hAnsi="Calibri" w:cs="Calibri"/>
+          <w:b/>
+          <w:sz w:val="20"/>
+          <w:szCs w:val="19"/>
+        </w:rPr>
+        <w:t>supporting  400</w:t>
+      </w:r>
+      <w:proofErr w:type="gramEnd"/>
+      <w:r>
+        <w:rPr>
+          <w:rFonts w:ascii="Calibri" w:hAnsi="Calibri" w:cs="Calibri"/>
+          <w:b/>
+          <w:sz w:val="20"/>
+          <w:szCs w:val="19"/>
+        </w:rPr>
+        <w:t>-500 automotive dealerships using</w:t>
       </w:r>
       <w:r>
         <w:rPr>
@@ -4094,6 +4200,15 @@
           <w:szCs w:val="19"/>
         </w:rPr>
         <w:t>ASP, VB6, ASP.Net Web Services, AJAX, Xml, Xslt, and SQL 2000</w:t>
+      </w:r>
+      <w:r>
+        <w:rPr>
+          <w:rFonts w:ascii="Calibri" w:hAnsi="Calibri" w:cs="Calibri"/>
+          <w:b/>
+          <w:sz w:val="20"/>
+          <w:szCs w:val="19"/>
+        </w:rPr>
+        <w:t>.</w:t>
       </w:r>
     </w:p>
     <w:p>
@@ -4132,6 +4247,8 @@
         </w:rPr>
         <w:t xml:space="preserve"> </w:t>
       </w:r>
+      <w:bookmarkStart w:id="12" w:name="_GoBack"/>
+      <w:bookmarkEnd w:id="12"/>
     </w:p>
     <w:p>
       <w:pPr>
@@ -4255,7 +4372,25 @@
           <w:sz w:val="19"/>
           <w:szCs w:val="19"/>
         </w:rPr>
-        <w:t>Automotive dealership solutions company with 5K employees. Acquired Third Coast Media in ’03.</w:t>
+        <w:t>An American multinational corporation headq</w:t>
+      </w:r>
+      <w:r>
+        <w:rPr>
+          <w:rFonts w:ascii="Calibri" w:hAnsi="Calibri" w:cs="Calibri"/>
+          <w:i/>
+          <w:sz w:val="19"/>
+          <w:szCs w:val="19"/>
+        </w:rPr>
+        <w:t>uartered in Redmond, Washington</w:t>
+      </w:r>
+      <w:r>
+        <w:rPr>
+          <w:rFonts w:ascii="Calibri" w:hAnsi="Calibri" w:cs="Calibri"/>
+          <w:i/>
+          <w:sz w:val="19"/>
+          <w:szCs w:val="19"/>
+        </w:rPr>
+        <w:t>.</w:t>
       </w:r>
     </w:p>
     <w:p>
@@ -4632,6 +4767,8 @@
           <w:szCs w:val="19"/>
         </w:rPr>
       </w:pPr>
+      <w:bookmarkStart w:id="13" w:name="OLE_LINK32"/>
+      <w:bookmarkStart w:id="14" w:name="OLE_LINK33"/>
       <w:r>
         <w:rPr>
           <w:rFonts w:ascii="Calibri" w:hAnsi="Calibri" w:cs="Calibri"/>
@@ -4657,6 +4794,8 @@
         <w:t xml:space="preserve"> product and internal products supporting the management and automation of testing.</w:t>
       </w:r>
     </w:p>
+    <w:bookmarkEnd w:id="13"/>
+    <w:bookmarkEnd w:id="14"/>
     <w:p>
       <w:pPr>
         <w:pBdr>
@@ -5046,7 +5185,7 @@
   <w:abstractNum w:abstractNumId="0">
     <w:nsid w:val="FFFFFF1D"/>
     <w:multiLevelType w:val="multilevel"/>
-    <w:tmpl w:val="5DCE28CE"/>
+    <w:tmpl w:val="4520406C"/>
     <w:lvl w:ilvl="0">
       <w:start w:val="1"/>
       <w:numFmt w:val="bullet"/>
@@ -6500,7 +6639,7 @@
 </file>
 
 <file path=customXml/itemProps1.xml><?xml version="1.0" encoding="utf-8"?>
-<ds:datastoreItem xmlns:ds="http://schemas.openxmlformats.org/officeDocument/2006/customXml" ds:itemID="{E198A7EF-0C61-664E-9A3E-1340D0ED1208}">
+<ds:datastoreItem xmlns:ds="http://schemas.openxmlformats.org/officeDocument/2006/customXml" ds:itemID="{3B348C4E-0DA0-B54C-93AF-57F9EFDBEB7B}">
   <ds:schemaRefs>
     <ds:schemaRef ds:uri="http://schemas.openxmlformats.org/officeDocument/2006/bibliography"/>
   </ds:schemaRefs>

</xml_diff>

<commit_message>
- corrected typos and sync'd docs
</commit_message>
<xml_diff>
--- a/files/shannon-davidson.docx
+++ b/files/shannon-davidson.docx
@@ -259,7 +259,23 @@
           <w:sz w:val="20"/>
           <w:szCs w:val="19"/>
         </w:rPr>
-        <w:t>strategy, product ownership, product marketing, operations, and software engineering experience in both large publicly traded corporates and start-ups</w:t>
+        <w:t>strategy, product ownership, product marketing, operations, and software engineering experience in both large publicly traded corporat</w:t>
+      </w:r>
+      <w:r>
+        <w:rPr>
+          <w:rFonts w:ascii="Calibri" w:hAnsi="Calibri" w:cs="Calibri"/>
+          <w:sz w:val="20"/>
+          <w:szCs w:val="19"/>
+        </w:rPr>
+        <w:t>ions</w:t>
+      </w:r>
+      <w:r>
+        <w:rPr>
+          <w:rFonts w:ascii="Calibri" w:hAnsi="Calibri" w:cs="Calibri"/>
+          <w:sz w:val="20"/>
+          <w:szCs w:val="19"/>
+        </w:rPr>
+        <w:t xml:space="preserve"> and start-ups</w:t>
       </w:r>
       <w:r>
         <w:rPr>
@@ -692,6 +708,15 @@
       <w:r>
         <w:rPr>
           <w:rFonts w:ascii="Calibri" w:hAnsi="Calibri" w:cs="Calibri"/>
+          <w:i/>
+          <w:szCs w:val="19"/>
+        </w:rPr>
+        <w:t xml:space="preserve"> </w:t>
+      </w:r>
+      <w:r>
+        <w:rPr>
+          <w:rFonts w:ascii="Calibri" w:hAnsi="Calibri" w:cs="Calibri"/>
+          <w:i/>
           <w:sz w:val="20"/>
           <w:szCs w:val="20"/>
         </w:rPr>
@@ -700,6 +725,7 @@
       <w:r>
         <w:rPr>
           <w:rFonts w:ascii="Calibri" w:hAnsi="Calibri" w:cs="Calibri"/>
+          <w:i/>
           <w:sz w:val="20"/>
           <w:szCs w:val="20"/>
         </w:rPr>
@@ -708,6 +734,7 @@
       <w:r>
         <w:rPr>
           <w:rFonts w:ascii="Calibri" w:hAnsi="Calibri" w:cs="Calibri"/>
+          <w:i/>
           <w:sz w:val="20"/>
           <w:szCs w:val="20"/>
         </w:rPr>
@@ -994,7 +1021,25 @@
           <w:sz w:val="20"/>
           <w:szCs w:val="19"/>
         </w:rPr>
-        <w:t>Cut QA costs in half and improved overall quality processes by building a team of contract quality engineers to replace a legacy qa consulting team.</w:t>
+        <w:t xml:space="preserve">Cut QA costs in half by bringing QA processes inline with engineering and building a </w:t>
+      </w:r>
+      <w:r>
+        <w:rPr>
+          <w:rFonts w:ascii="Calibri" w:hAnsi="Calibri" w:cs="Calibri"/>
+          <w:b/>
+          <w:sz w:val="20"/>
+          <w:szCs w:val="19"/>
+        </w:rPr>
+        <w:t>team to support those processes</w:t>
+      </w:r>
+      <w:r>
+        <w:rPr>
+          <w:rFonts w:ascii="Calibri" w:hAnsi="Calibri" w:cs="Calibri"/>
+          <w:b/>
+          <w:sz w:val="20"/>
+          <w:szCs w:val="19"/>
+        </w:rPr>
+        <w:t>.</w:t>
       </w:r>
     </w:p>
     <w:p>
@@ -1282,6 +1327,7 @@
       <w:r>
         <w:rPr>
           <w:rFonts w:ascii="Calibri" w:hAnsi="Calibri" w:cs="Calibri"/>
+          <w:i/>
           <w:sz w:val="20"/>
           <w:szCs w:val="20"/>
         </w:rPr>
@@ -1394,7 +1440,7 @@
           <w:sz w:val="19"/>
           <w:szCs w:val="19"/>
         </w:rPr>
-        <w:t xml:space="preserve"> ’</w:t>
+        <w:t xml:space="preserve"> 20</w:t>
       </w:r>
       <w:r>
         <w:rPr>
@@ -1999,6 +2045,18 @@
     </w:p>
     <w:p>
       <w:pPr>
+        <w:spacing w:before="120"/>
+        <w:jc w:val="both"/>
+        <w:rPr>
+          <w:rFonts w:ascii="Calibri" w:hAnsi="Calibri" w:cs="Calibri"/>
+          <w:b/>
+          <w:smallCaps/>
+          <w:szCs w:val="19"/>
+        </w:rPr>
+      </w:pPr>
+    </w:p>
+    <w:p>
+      <w:pPr>
         <w:pBdr>
           <w:bottom w:val="single" w:sz="36" w:space="1" w:color="auto"/>
         </w:pBdr>
@@ -2909,19 +2967,20 @@
           <w:i/>
           <w:szCs w:val="19"/>
         </w:rPr>
-        <w:t>CodeSmith Tools, LLC</w:t>
-      </w:r>
-      <w:r>
-        <w:rPr>
-          <w:rFonts w:ascii="Calibri" w:hAnsi="Calibri" w:cs="Calibri"/>
-          <w:i/>
-          <w:szCs w:val="19"/>
-        </w:rPr>
-        <w:t xml:space="preserve"> </w:t>
-      </w:r>
-      <w:r>
-        <w:rPr>
-          <w:rFonts w:ascii="Calibri" w:hAnsi="Calibri" w:cs="Calibri"/>
+        <w:t xml:space="preserve">CodeSmith Tools, </w:t>
+      </w:r>
+      <w:r>
+        <w:rPr>
+          <w:rFonts w:ascii="Calibri" w:hAnsi="Calibri" w:cs="Calibri"/>
+          <w:i/>
+          <w:szCs w:val="19"/>
+        </w:rPr>
+        <w:t xml:space="preserve">LLC </w:t>
+      </w:r>
+      <w:r>
+        <w:rPr>
+          <w:rFonts w:ascii="Calibri" w:hAnsi="Calibri" w:cs="Calibri"/>
+          <w:i/>
           <w:sz w:val="20"/>
           <w:szCs w:val="20"/>
         </w:rPr>
@@ -3228,27 +3287,7 @@
           <w:sz w:val="20"/>
           <w:szCs w:val="19"/>
         </w:rPr>
-        <w:t xml:space="preserve">Managed </w:t>
-      </w:r>
-      <w:proofErr w:type="gramStart"/>
-      <w:r>
-        <w:rPr>
-          <w:rFonts w:ascii="Calibri" w:hAnsi="Calibri" w:cs="Calibri"/>
-          <w:b/>
-          <w:sz w:val="20"/>
-          <w:szCs w:val="19"/>
-        </w:rPr>
-        <w:t>day to day</w:t>
-      </w:r>
-      <w:proofErr w:type="gramEnd"/>
-      <w:r>
-        <w:rPr>
-          <w:rFonts w:ascii="Calibri" w:hAnsi="Calibri" w:cs="Calibri"/>
-          <w:b/>
-          <w:sz w:val="20"/>
-          <w:szCs w:val="19"/>
-        </w:rPr>
-        <w:t xml:space="preserve"> business operations</w:t>
+        <w:t>Managed day to day business operations</w:t>
       </w:r>
       <w:r>
         <w:rPr>
@@ -3388,11 +3427,20 @@
           <w:i/>
           <w:szCs w:val="19"/>
         </w:rPr>
-        <w:t xml:space="preserve">Reynolds &amp; Reynolds </w:t>
-      </w:r>
-      <w:r>
-        <w:rPr>
-          <w:rFonts w:ascii="Calibri" w:hAnsi="Calibri" w:cs="Calibri"/>
+        <w:t xml:space="preserve">Reynolds &amp; </w:t>
+      </w:r>
+      <w:r>
+        <w:rPr>
+          <w:rFonts w:ascii="Calibri" w:hAnsi="Calibri" w:cs="Calibri"/>
+          <w:i/>
+          <w:szCs w:val="19"/>
+        </w:rPr>
+        <w:t xml:space="preserve">Reynolds </w:t>
+      </w:r>
+      <w:r>
+        <w:rPr>
+          <w:rFonts w:ascii="Calibri" w:hAnsi="Calibri" w:cs="Calibri"/>
+          <w:i/>
           <w:sz w:val="20"/>
           <w:szCs w:val="20"/>
         </w:rPr>
@@ -3489,16 +3537,7 @@
           <w:smallCaps/>
           <w:szCs w:val="19"/>
         </w:rPr>
-        <w:t xml:space="preserve">Manager of </w:t>
-      </w:r>
-      <w:r>
-        <w:rPr>
-          <w:rFonts w:ascii="Calibri" w:hAnsi="Calibri" w:cs="Calibri"/>
-          <w:b/>
-          <w:smallCaps/>
-          <w:szCs w:val="19"/>
-        </w:rPr>
-        <w:t>Research &amp; Development</w:t>
+        <w:t>Manager, Engineering</w:t>
       </w:r>
       <w:r>
         <w:rPr>
@@ -3553,7 +3592,25 @@
           <w:sz w:val="20"/>
           <w:szCs w:val="19"/>
         </w:rPr>
-        <w:t>Retained through Third Coast Media’ acquisition and entrusted with leadership of</w:t>
+        <w:t>Ret</w:t>
+      </w:r>
+      <w:r>
+        <w:rPr>
+          <w:rFonts w:ascii="Calibri" w:hAnsi="Calibri" w:cs="Calibri"/>
+          <w:iCs/>
+          <w:sz w:val="20"/>
+          <w:szCs w:val="19"/>
+        </w:rPr>
+        <w:t>ained through Third Coast Media</w:t>
+      </w:r>
+      <w:r>
+        <w:rPr>
+          <w:rFonts w:ascii="Calibri" w:hAnsi="Calibri" w:cs="Calibri"/>
+          <w:iCs/>
+          <w:sz w:val="20"/>
+          <w:szCs w:val="19"/>
+        </w:rPr>
+        <w:t xml:space="preserve"> acquisition and entrusted with leadership of</w:t>
       </w:r>
       <w:r>
         <w:rPr>
@@ -3969,7 +4026,7 @@
           <w:smallCaps/>
           <w:szCs w:val="19"/>
         </w:rPr>
-        <w:t>Development Manager</w:t>
+        <w:t>Manager, Engineering</w:t>
       </w:r>
       <w:r>
         <w:rPr>
@@ -4161,27 +4218,7 @@
           <w:sz w:val="20"/>
           <w:szCs w:val="19"/>
         </w:rPr>
-        <w:t xml:space="preserve">Led team of 4 responsible for enhancing and supporting a commercially available web-based CRM product for the automotive industry </w:t>
-      </w:r>
-      <w:proofErr w:type="gramStart"/>
-      <w:r>
-        <w:rPr>
-          <w:rFonts w:ascii="Calibri" w:hAnsi="Calibri" w:cs="Calibri"/>
-          <w:b/>
-          <w:sz w:val="20"/>
-          <w:szCs w:val="19"/>
-        </w:rPr>
-        <w:t>supporting  400</w:t>
-      </w:r>
-      <w:proofErr w:type="gramEnd"/>
-      <w:r>
-        <w:rPr>
-          <w:rFonts w:ascii="Calibri" w:hAnsi="Calibri" w:cs="Calibri"/>
-          <w:b/>
-          <w:sz w:val="20"/>
-          <w:szCs w:val="19"/>
-        </w:rPr>
-        <w:t>-500 automotive dealerships using</w:t>
+        <w:t>Led team of 4 responsible for enhancing and supporting a commercially available web-based CRM product for the automotive industry supporting  400-500 automotive dealerships using</w:t>
       </w:r>
       <w:r>
         <w:rPr>
@@ -4247,8 +4284,6 @@
         </w:rPr>
         <w:t xml:space="preserve"> </w:t>
       </w:r>
-      <w:bookmarkStart w:id="12" w:name="_GoBack"/>
-      <w:bookmarkEnd w:id="12"/>
     </w:p>
     <w:p>
       <w:pPr>
@@ -4285,7 +4320,16 @@
           <w:sz w:val="20"/>
           <w:szCs w:val="20"/>
         </w:rPr>
-        <w:t>ASP.NET Support Engineer</w:t>
+        <w:t xml:space="preserve">ASP.NET Support </w:t>
+      </w:r>
+      <w:r>
+        <w:rPr>
+          <w:rFonts w:ascii="Calibri" w:hAnsi="Calibri" w:cs="Calibri"/>
+          <w:i/>
+          <w:sz w:val="20"/>
+          <w:szCs w:val="20"/>
+        </w:rPr>
+        <w:t>Engineer</w:t>
       </w:r>
       <w:r>
         <w:rPr>
@@ -4298,26 +4342,11 @@
       <w:r>
         <w:rPr>
           <w:rFonts w:ascii="Calibri" w:hAnsi="Calibri" w:cs="Calibri"/>
-          <w:sz w:val="20"/>
-          <w:szCs w:val="20"/>
-        </w:rPr>
-        <w:t xml:space="preserve">– </w:t>
-      </w:r>
-      <w:r>
-        <w:rPr>
-          <w:rFonts w:ascii="Calibri" w:hAnsi="Calibri" w:cs="Calibri"/>
-          <w:sz w:val="20"/>
-          <w:szCs w:val="20"/>
-        </w:rPr>
-        <w:t>Irving</w:t>
-      </w:r>
-      <w:r>
-        <w:rPr>
-          <w:rFonts w:ascii="Calibri" w:hAnsi="Calibri" w:cs="Calibri"/>
-          <w:sz w:val="20"/>
-          <w:szCs w:val="20"/>
-        </w:rPr>
-        <w:t>, TX</w:t>
+          <w:i/>
+          <w:sz w:val="20"/>
+          <w:szCs w:val="20"/>
+        </w:rPr>
+        <w:t>– Irving, TX</w:t>
       </w:r>
       <w:r>
         <w:rPr>
@@ -4495,7 +4524,16 @@
           <w:sz w:val="20"/>
           <w:szCs w:val="20"/>
         </w:rPr>
-        <w:t>Development Manager</w:t>
+        <w:t xml:space="preserve">Manager, </w:t>
+      </w:r>
+      <w:r>
+        <w:rPr>
+          <w:rFonts w:ascii="Calibri" w:hAnsi="Calibri" w:cs="Calibri"/>
+          <w:i/>
+          <w:sz w:val="20"/>
+          <w:szCs w:val="20"/>
+        </w:rPr>
+        <w:t>Engineering</w:t>
       </w:r>
       <w:r>
         <w:rPr>
@@ -4508,26 +4546,11 @@
       <w:r>
         <w:rPr>
           <w:rFonts w:ascii="Calibri" w:hAnsi="Calibri" w:cs="Calibri"/>
-          <w:sz w:val="20"/>
-          <w:szCs w:val="20"/>
-        </w:rPr>
-        <w:t xml:space="preserve">– </w:t>
-      </w:r>
-      <w:r>
-        <w:rPr>
-          <w:rFonts w:ascii="Calibri" w:hAnsi="Calibri" w:cs="Calibri"/>
-          <w:sz w:val="20"/>
-          <w:szCs w:val="20"/>
-        </w:rPr>
-        <w:t>Irving</w:t>
-      </w:r>
-      <w:r>
-        <w:rPr>
-          <w:rFonts w:ascii="Calibri" w:hAnsi="Calibri" w:cs="Calibri"/>
-          <w:sz w:val="20"/>
-          <w:szCs w:val="20"/>
-        </w:rPr>
-        <w:t>, TX</w:t>
+          <w:i/>
+          <w:sz w:val="20"/>
+          <w:szCs w:val="20"/>
+        </w:rPr>
+        <w:t>– Irving, TX</w:t>
       </w:r>
       <w:r>
         <w:rPr>
@@ -4674,15 +4697,16 @@
           <w:sz w:val="20"/>
           <w:szCs w:val="20"/>
         </w:rPr>
-        <w:t>Sr. Development Engineer</w:t>
-      </w:r>
-      <w:r>
-        <w:rPr>
-          <w:rFonts w:ascii="Calibri" w:hAnsi="Calibri" w:cs="Calibri"/>
-          <w:i/>
-          <w:szCs w:val="19"/>
-        </w:rPr>
-        <w:t xml:space="preserve"> – Dallas, TX</w:t>
+        <w:t xml:space="preserve">Sr. Development </w:t>
+      </w:r>
+      <w:r>
+        <w:rPr>
+          <w:rFonts w:ascii="Calibri" w:hAnsi="Calibri" w:cs="Calibri"/>
+          <w:i/>
+          <w:sz w:val="20"/>
+          <w:szCs w:val="20"/>
+        </w:rPr>
+        <w:t>Engineer – Dallas, TX</w:t>
       </w:r>
       <w:r>
         <w:rPr>
@@ -4767,8 +4791,8 @@
           <w:szCs w:val="19"/>
         </w:rPr>
       </w:pPr>
-      <w:bookmarkStart w:id="13" w:name="OLE_LINK32"/>
-      <w:bookmarkStart w:id="14" w:name="OLE_LINK33"/>
+      <w:bookmarkStart w:id="12" w:name="OLE_LINK32"/>
+      <w:bookmarkStart w:id="13" w:name="OLE_LINK33"/>
       <w:r>
         <w:rPr>
           <w:rFonts w:ascii="Calibri" w:hAnsi="Calibri" w:cs="Calibri"/>
@@ -4794,8 +4818,8 @@
         <w:t xml:space="preserve"> product and internal products supporting the management and automation of testing.</w:t>
       </w:r>
     </w:p>
+    <w:bookmarkEnd w:id="12"/>
     <w:bookmarkEnd w:id="13"/>
-    <w:bookmarkEnd w:id="14"/>
     <w:p>
       <w:pPr>
         <w:pBdr>
@@ -4868,22 +4892,16 @@
         </w:rPr>
         <w:t xml:space="preserve"> </w:t>
       </w:r>
-      <w:r>
-        <w:rPr>
-          <w:rFonts w:ascii="Calibri" w:hAnsi="Calibri" w:cs="Calibri"/>
-          <w:b/>
-          <w:sz w:val="20"/>
-          <w:szCs w:val="19"/>
-        </w:rPr>
-        <w:t xml:space="preserve">Development Engineer </w:t>
-      </w:r>
-      <w:r>
-        <w:rPr>
-          <w:rFonts w:ascii="Calibri" w:hAnsi="Calibri" w:cs="Calibri"/>
-          <w:sz w:val="20"/>
-          <w:szCs w:val="19"/>
-        </w:rPr>
-        <w:t>at</w:t>
+      <w:bookmarkStart w:id="14" w:name="_GoBack"/>
+      <w:bookmarkEnd w:id="14"/>
+      <w:r>
+        <w:rPr>
+          <w:rFonts w:ascii="Calibri" w:hAnsi="Calibri" w:cs="Calibri"/>
+          <w:b/>
+          <w:sz w:val="20"/>
+          <w:szCs w:val="19"/>
+        </w:rPr>
+        <w:t>Infrastructure Engineer</w:t>
       </w:r>
       <w:r>
         <w:rPr>
@@ -4897,41 +4915,6 @@
       <w:r>
         <w:rPr>
           <w:rFonts w:ascii="Calibri" w:hAnsi="Calibri" w:cs="Calibri"/>
-          <w:b/>
-          <w:sz w:val="20"/>
-          <w:szCs w:val="19"/>
-        </w:rPr>
-        <w:t>The Buster Group</w:t>
-      </w:r>
-      <w:r>
-        <w:rPr>
-          <w:rFonts w:ascii="Calibri" w:hAnsi="Calibri" w:cs="Calibri"/>
-          <w:sz w:val="20"/>
-          <w:szCs w:val="19"/>
-        </w:rPr>
-        <w:t xml:space="preserve"> and </w:t>
-      </w:r>
-      <w:r>
-        <w:rPr>
-          <w:rFonts w:ascii="Calibri" w:hAnsi="Calibri" w:cs="Calibri"/>
-          <w:b/>
-          <w:sz w:val="20"/>
-          <w:szCs w:val="19"/>
-        </w:rPr>
-        <w:t>Infrastructure Engineer</w:t>
-      </w:r>
-      <w:r>
-        <w:rPr>
-          <w:rFonts w:ascii="Calibri" w:hAnsi="Calibri" w:cs="Calibri"/>
-          <w:b/>
-          <w:sz w:val="20"/>
-          <w:szCs w:val="19"/>
-        </w:rPr>
-        <w:t xml:space="preserve"> </w:t>
-      </w:r>
-      <w:r>
-        <w:rPr>
-          <w:rFonts w:ascii="Calibri" w:hAnsi="Calibri" w:cs="Calibri"/>
           <w:sz w:val="20"/>
           <w:szCs w:val="19"/>
         </w:rPr>
@@ -4945,6 +4928,15 @@
           <w:szCs w:val="19"/>
         </w:rPr>
         <w:t>Sprint Paranet &amp; Fritz</w:t>
+      </w:r>
+      <w:r>
+        <w:rPr>
+          <w:rFonts w:ascii="Calibri" w:hAnsi="Calibri" w:cs="Calibri"/>
+          <w:b/>
+          <w:sz w:val="20"/>
+          <w:szCs w:val="19"/>
+        </w:rPr>
+        <w:t>.</w:t>
       </w:r>
     </w:p>
     <w:p>
@@ -5185,7 +5177,7 @@
   <w:abstractNum w:abstractNumId="0">
     <w:nsid w:val="FFFFFF1D"/>
     <w:multiLevelType w:val="multilevel"/>
-    <w:tmpl w:val="4520406C"/>
+    <w:tmpl w:val="B5B2DC02"/>
     <w:lvl w:ilvl="0">
       <w:start w:val="1"/>
       <w:numFmt w:val="bullet"/>
@@ -6639,7 +6631,7 @@
 </file>
 
 <file path=customXml/itemProps1.xml><?xml version="1.0" encoding="utf-8"?>
-<ds:datastoreItem xmlns:ds="http://schemas.openxmlformats.org/officeDocument/2006/customXml" ds:itemID="{3B348C4E-0DA0-B54C-93AF-57F9EFDBEB7B}">
+<ds:datastoreItem xmlns:ds="http://schemas.openxmlformats.org/officeDocument/2006/customXml" ds:itemID="{D8D9DDA5-49E3-C54D-90F2-1035737D49AA}">
   <ds:schemaRefs>
     <ds:schemaRef ds:uri="http://schemas.openxmlformats.org/officeDocument/2006/bibliography"/>
   </ds:schemaRefs>

</xml_diff>